<commit_message>
fix release notes typo
</commit_message>
<xml_diff>
--- a/hit-iz-resource/src/main/resources/Documentation/ReleaseNotes/IZ_Release_Notes.1.6.0.docx
+++ b/hit-iz-resource/src/main/resources/Documentation/ReleaseNotes/IZ_Release_Notes.1.6.0.docx
@@ -92,8 +92,6 @@
         </w:rPr>
         <w:t xml:space="preserve"> 13,</w:t>
       </w:r>
-      <w:bookmarkStart w:id="0" w:name="_GoBack"/>
-      <w:bookmarkEnd w:id="0"/>
       <w:r>
         <w:rPr>
           <w:b/>
@@ -556,6 +554,7 @@
               </w:rPr>
               <w:t xml:space="preserve">”; and “253088698300028811170411” and “Tetanus/Diphtheria (Td) Vaccine VIS” have been added to the </w:t>
             </w:r>
+            <w:proofErr w:type="spellStart"/>
             <w:r>
               <w:rPr>
                 <w:rFonts w:asciiTheme="minorHAnsi" w:eastAsia="Times New Roman" w:hAnsiTheme="minorHAnsi" w:cs="Helvetica"/>
@@ -563,7 +562,17 @@
                 <w:szCs w:val="22"/>
                 <w:shd w:val="clear" w:color="auto" w:fill="FFFFFF"/>
               </w:rPr>
-              <w:t>PHVS_VISBarcodes_IIS Value Set in the Test Suite</w:t>
+              <w:t>PHVS_VISBarcodes_IIS</w:t>
+            </w:r>
+            <w:proofErr w:type="spellEnd"/>
+            <w:r>
+              <w:rPr>
+                <w:rFonts w:asciiTheme="minorHAnsi" w:eastAsia="Times New Roman" w:hAnsiTheme="minorHAnsi" w:cs="Helvetica"/>
+                <w:sz w:val="22"/>
+                <w:szCs w:val="22"/>
+                <w:shd w:val="clear" w:color="auto" w:fill="FFFFFF"/>
+              </w:rPr>
+              <w:t xml:space="preserve"> Value Set in the Test Suite</w:t>
             </w:r>
             <w:r>
               <w:rPr>
@@ -703,7 +712,23 @@
                 <w:rFonts w:cs="Helvetica"/>
                 <w:shd w:val="clear" w:color="auto" w:fill="FFFFFF"/>
               </w:rPr>
-              <w:t>An appropriate dose of Tdap (TENIVAC) is selected</w:t>
+              <w:t xml:space="preserve">An appropriate dose of </w:t>
+            </w:r>
+            <w:proofErr w:type="spellStart"/>
+            <w:r>
+              <w:rPr>
+                <w:rFonts w:cs="Helvetica"/>
+                <w:shd w:val="clear" w:color="auto" w:fill="FFFFFF"/>
+              </w:rPr>
+              <w:t>Tdap</w:t>
+            </w:r>
+            <w:proofErr w:type="spellEnd"/>
+            <w:r>
+              <w:rPr>
+                <w:rFonts w:cs="Helvetica"/>
+                <w:shd w:val="clear" w:color="auto" w:fill="FFFFFF"/>
+              </w:rPr>
+              <w:t xml:space="preserve"> (TENIVAC) is selected</w:t>
             </w:r>
             <w:r>
               <w:rPr>
@@ -742,7 +767,27 @@
                 <w:szCs w:val="22"/>
                 <w:shd w:val="clear" w:color="auto" w:fill="FFFFFF"/>
               </w:rPr>
-              <w:t>“Tdap (TENIVAC)” has</w:t>
+              <w:t>“</w:t>
+            </w:r>
+            <w:proofErr w:type="spellStart"/>
+            <w:r>
+              <w:rPr>
+                <w:rFonts w:asciiTheme="minorHAnsi" w:hAnsiTheme="minorHAnsi" w:cs="Helvetica"/>
+                <w:sz w:val="22"/>
+                <w:szCs w:val="22"/>
+                <w:shd w:val="clear" w:color="auto" w:fill="FFFFFF"/>
+              </w:rPr>
+              <w:t>Tdap</w:t>
+            </w:r>
+            <w:proofErr w:type="spellEnd"/>
+            <w:r>
+              <w:rPr>
+                <w:rFonts w:asciiTheme="minorHAnsi" w:hAnsiTheme="minorHAnsi" w:cs="Helvetica"/>
+                <w:sz w:val="22"/>
+                <w:szCs w:val="22"/>
+                <w:shd w:val="clear" w:color="auto" w:fill="FFFFFF"/>
+              </w:rPr>
+              <w:t xml:space="preserve"> (TENIVAC)” has</w:t>
             </w:r>
             <w:r>
               <w:rPr>
@@ -804,7 +849,21 @@
               <w:rPr>
                 <w:rFonts w:ascii="Calibri" w:eastAsia="Times New Roman" w:hAnsi="Calibri"/>
               </w:rPr>
-              <w:t xml:space="preserve">influenza, recombinant, quadrIvalent, injectable, preservative free –  with CVX </w:t>
+              <w:t xml:space="preserve">influenza, recombinant, </w:t>
+            </w:r>
+            <w:proofErr w:type="spellStart"/>
+            <w:r>
+              <w:rPr>
+                <w:rFonts w:ascii="Calibri" w:eastAsia="Times New Roman" w:hAnsi="Calibri"/>
+              </w:rPr>
+              <w:t>quadrIvalent</w:t>
+            </w:r>
+            <w:proofErr w:type="spellEnd"/>
+            <w:r>
+              <w:rPr>
+                <w:rFonts w:ascii="Calibri" w:eastAsia="Times New Roman" w:hAnsi="Calibri"/>
+              </w:rPr>
+              <w:t xml:space="preserve">, injectable, preservative free –  with CVX </w:t>
             </w:r>
             <w:r>
               <w:rPr>
@@ -894,8 +953,16 @@
               <w:rPr>
                 <w:rFonts w:ascii="Calibri" w:hAnsi="Calibri"/>
               </w:rPr>
-              <w:t>The CDC NDC tables have been updated to include a new set of NDC codes for Hiberix</w:t>
-            </w:r>
+              <w:t xml:space="preserve">The CDC NDC tables have been updated to include a new set of NDC codes for </w:t>
+            </w:r>
+            <w:proofErr w:type="spellStart"/>
+            <w:r>
+              <w:rPr>
+                <w:rFonts w:ascii="Calibri" w:hAnsi="Calibri"/>
+              </w:rPr>
+              <w:t>Hiberix</w:t>
+            </w:r>
+            <w:proofErr w:type="spellEnd"/>
           </w:p>
           <w:p>
             <w:pPr>
@@ -1154,12 +1221,21 @@
               </w:rPr>
               <w:t xml:space="preserve">253088698300031811170706 / Cholera Vaccine VIS has been added to the </w:t>
             </w:r>
+            <w:proofErr w:type="spellStart"/>
             <w:r>
               <w:rPr>
                 <w:rFonts w:ascii="Calibri" w:hAnsi="Calibri"/>
                 <w:shd w:val="clear" w:color="auto" w:fill="FFFFFF"/>
               </w:rPr>
-              <w:t>PHVS_VISBarcodes_IIS value set</w:t>
+              <w:t>PHVS_VISBarcodes_IIS</w:t>
+            </w:r>
+            <w:proofErr w:type="spellEnd"/>
+            <w:r>
+              <w:rPr>
+                <w:rFonts w:ascii="Calibri" w:hAnsi="Calibri"/>
+                <w:shd w:val="clear" w:color="auto" w:fill="FFFFFF"/>
+              </w:rPr>
+              <w:t xml:space="preserve"> value set</w:t>
             </w:r>
           </w:p>
         </w:tc>
@@ -1593,10 +1669,19 @@
             <w:r>
               <w:rPr>
                 <w:rFonts w:cs="Helvetica"/>
+                <w:color w:val="000000"/>
               </w:rPr>
               <w:lastRenderedPageBreak/>
-              <w:t>Evaluation Criteria has been updated and states:</w:t>
-            </w:r>
+              <w:t xml:space="preserve">Notes for Testers </w:t>
+            </w:r>
+            <w:r>
+              <w:rPr>
+                <w:rFonts w:cs="Helvetica"/>
+              </w:rPr>
+              <w:t>has been updated and states:</w:t>
+            </w:r>
+            <w:bookmarkStart w:id="0" w:name="_GoBack"/>
+            <w:bookmarkEnd w:id="0"/>
           </w:p>
           <w:p>
             <w:pPr>
@@ -1760,19 +1845,7 @@
               <w:rPr>
                 <w:rFonts w:ascii="Calibri" w:hAnsi="Calibri"/>
               </w:rPr>
-              <w:t xml:space="preserve">Test Data for OBX-5.1, 5.2, and 5.3 </w:t>
-            </w:r>
-            <w:r>
-              <w:rPr>
-                <w:rFonts w:ascii="Calibri" w:hAnsi="Calibri"/>
-              </w:rPr>
-              <w:t>now</w:t>
-            </w:r>
-            <w:r>
-              <w:rPr>
-                <w:rFonts w:ascii="Calibri" w:hAnsi="Calibri"/>
-              </w:rPr>
-              <w:t xml:space="preserve"> display in the Message Content sheet</w:t>
+              <w:t>Test Data for OBX-5.1, 5.2, and 5.3 now display in the Message Content sheet</w:t>
             </w:r>
           </w:p>
         </w:tc>
@@ -3145,7 +3218,23 @@
                 <w:rFonts w:ascii="Calibri" w:hAnsi="Calibri"/>
                 <w:sz w:val="22"/>
               </w:rPr>
-              <w:t>The REST api has been updated. For details, please refer to the Swagger page accessible via the API Documentation section on the Documentation tab.</w:t>
+              <w:t xml:space="preserve">The REST </w:t>
+            </w:r>
+            <w:proofErr w:type="spellStart"/>
+            <w:r>
+              <w:rPr>
+                <w:rFonts w:ascii="Calibri" w:hAnsi="Calibri"/>
+                <w:sz w:val="22"/>
+              </w:rPr>
+              <w:t>api</w:t>
+            </w:r>
+            <w:proofErr w:type="spellEnd"/>
+            <w:r>
+              <w:rPr>
+                <w:rFonts w:ascii="Calibri" w:hAnsi="Calibri"/>
+                <w:sz w:val="22"/>
+              </w:rPr>
+              <w:t xml:space="preserve"> has been updated. For details, please refer to the Swagger page accessible via the API Documentation section on the Documentation tab.</w:t>
             </w:r>
           </w:p>
         </w:tc>
@@ -3330,7 +3419,7 @@
           <w:rPr>
             <w:noProof/>
           </w:rPr>
-          <w:t>1</w:t>
+          <w:t>5</w:t>
         </w:r>
         <w:r>
           <w:rPr>

</xml_diff>